<commit_message>
Agregando nuevos metodos para la entrega del lab 4
</commit_message>
<xml_diff>
--- a/docs/Enunciado lab 33 (Reparado).docx
+++ b/docs/Enunciado lab 33 (Reparado).docx
@@ -10622,15 +10622,7 @@
                 <w:sz w:val="24"/>
                 <w:szCs w:val="24"/>
               </w:rPr>
-              <w:t>+</w:t>
-            </w:r>
-            <w:r>
-              <w:rPr>
-                <w:rFonts w:ascii="Arial" w:hAnsi="Arial" w:cs="Arial"/>
-                <w:sz w:val="24"/>
-                <w:szCs w:val="24"/>
-              </w:rPr>
-              <w:t>hospitalize(</w:t>
+              <w:t>+hospitalize(</w:t>
             </w:r>
             <w:proofErr w:type="spellStart"/>
             <w:proofErr w:type="gramStart"/>
@@ -11184,8 +11176,6 @@
               </w:rPr>
               <w:t>():String</w:t>
             </w:r>
-            <w:bookmarkStart w:id="0" w:name="_GoBack"/>
-            <w:bookmarkEnd w:id="0"/>
           </w:p>
         </w:tc>
       </w:tr>
@@ -11402,23 +11392,7 @@
                 <w:sz w:val="24"/>
                 <w:szCs w:val="24"/>
               </w:rPr>
-              <w:t>show</w:t>
-            </w:r>
-            <w:r>
-              <w:rPr>
-                <w:rFonts w:ascii="Arial" w:hAnsi="Arial" w:cs="Arial"/>
-                <w:sz w:val="24"/>
-                <w:szCs w:val="24"/>
-              </w:rPr>
-              <w:t>InfoPet</w:t>
-            </w:r>
-            <w:r>
-              <w:rPr>
-                <w:rFonts w:ascii="Arial" w:hAnsi="Arial" w:cs="Arial"/>
-                <w:sz w:val="24"/>
-                <w:szCs w:val="24"/>
-              </w:rPr>
-              <w:t>Hospitalization</w:t>
+              <w:t>showInfoPetHospitalization</w:t>
             </w:r>
             <w:proofErr w:type="spellEnd"/>
             <w:r>
@@ -12050,8 +12024,12 @@
       </w:hyperlink>
     </w:p>
     <w:sectPr>
-      <w:headerReference w:type="default" r:id="rId12"/>
-      <w:footerReference w:type="default" r:id="rId13"/>
+      <w:headerReference w:type="even" r:id="rId12"/>
+      <w:headerReference w:type="default" r:id="rId13"/>
+      <w:footerReference w:type="even" r:id="rId14"/>
+      <w:footerReference w:type="default" r:id="rId15"/>
+      <w:headerReference w:type="first" r:id="rId16"/>
+      <w:footerReference w:type="first" r:id="rId17"/>
       <w:pgSz w:w="11906" w:h="16838"/>
       <w:pgMar w:top="567" w:right="851" w:bottom="567" w:left="851" w:header="0" w:footer="720" w:gutter="0"/>
       <w:pgNumType w:start="1"/>
@@ -12087,6 +12065,16 @@
 </file>
 
 <file path=word/footer1.xml><?xml version="1.0" encoding="utf-8"?>
+<w:ftr xmlns:wpc="http://schemas.microsoft.com/office/word/2010/wordprocessingCanvas" xmlns:cx="http://schemas.microsoft.com/office/drawing/2014/chartex" xmlns:cx1="http://schemas.microsoft.com/office/drawing/2015/9/8/chartex" xmlns:cx2="http://schemas.microsoft.com/office/drawing/2015/10/21/chartex" xmlns:cx3="http://schemas.microsoft.com/office/drawing/2016/5/9/chartex" xmlns:cx4="http://schemas.microsoft.com/office/drawing/2016/5/10/chartex" xmlns:cx5="http://schemas.microsoft.com/office/drawing/2016/5/11/chartex" xmlns:cx6="http://schemas.microsoft.com/office/drawing/2016/5/12/chartex" xmlns:cx7="http://schemas.microsoft.com/office/drawing/2016/5/13/chartex" xmlns:cx8="http://schemas.microsoft.com/office/drawing/2016/5/14/chartex" xmlns:mc="http://schemas.openxmlformats.org/markup-compatibility/2006" xmlns:aink="http://schemas.microsoft.com/office/drawing/2016/ink" xmlns:am3d="http://schemas.microsoft.com/office/drawing/2017/model3d" xmlns:o="urn:schemas-microsoft-com:office:office" xmlns:r="http://schemas.openxmlformats.org/officeDocument/2006/relationships" xmlns:m="http://schemas.openxmlformats.org/officeDocument/2006/math" xmlns:v="urn:schemas-microsoft-com:vml" xmlns:wp14="http://schemas.microsoft.com/office/word/2010/wordprocessingDrawing" xmlns:wp="http://schemas.openxmlformats.org/drawingml/2006/wordprocessingDrawing" xmlns:w10="urn:schemas-microsoft-com:office:word" xmlns:w="http://schemas.openxmlformats.org/wordprocessingml/2006/main" xmlns:w14="http://schemas.microsoft.com/office/word/2010/wordml" xmlns:w15="http://schemas.microsoft.com/office/word/2012/wordml" xmlns:w16cid="http://schemas.microsoft.com/office/word/2016/wordml/cid" xmlns:w16se="http://schemas.microsoft.com/office/word/2015/wordml/symex" xmlns:wpg="http://schemas.microsoft.com/office/word/2010/wordprocessingGroup" xmlns:wpi="http://schemas.microsoft.com/office/word/2010/wordprocessingInk" xmlns:wne="http://schemas.microsoft.com/office/word/2006/wordml" xmlns:wps="http://schemas.microsoft.com/office/word/2010/wordprocessingShape" mc:Ignorable="w14 w15 w16se w16cid wp14">
+  <w:p>
+    <w:pPr>
+      <w:pStyle w:val="Piedepgina"/>
+    </w:pPr>
+  </w:p>
+</w:ftr>
+</file>
+
+<file path=word/footer2.xml><?xml version="1.0" encoding="utf-8"?>
 <w:ftr xmlns:wpc="http://schemas.microsoft.com/office/word/2010/wordprocessingCanvas" xmlns:cx="http://schemas.microsoft.com/office/drawing/2014/chartex" xmlns:cx1="http://schemas.microsoft.com/office/drawing/2015/9/8/chartex" xmlns:cx2="http://schemas.microsoft.com/office/drawing/2015/10/21/chartex" xmlns:cx3="http://schemas.microsoft.com/office/drawing/2016/5/9/chartex" xmlns:cx4="http://schemas.microsoft.com/office/drawing/2016/5/10/chartex" xmlns:cx5="http://schemas.microsoft.com/office/drawing/2016/5/11/chartex" xmlns:cx6="http://schemas.microsoft.com/office/drawing/2016/5/12/chartex" xmlns:cx7="http://schemas.microsoft.com/office/drawing/2016/5/13/chartex" xmlns:cx8="http://schemas.microsoft.com/office/drawing/2016/5/14/chartex" xmlns:mc="http://schemas.openxmlformats.org/markup-compatibility/2006" xmlns:aink="http://schemas.microsoft.com/office/drawing/2016/ink" xmlns:am3d="http://schemas.microsoft.com/office/drawing/2017/model3d" xmlns:o="urn:schemas-microsoft-com:office:office" xmlns:r="http://schemas.openxmlformats.org/officeDocument/2006/relationships" xmlns:m="http://schemas.openxmlformats.org/officeDocument/2006/math" xmlns:v="urn:schemas-microsoft-com:vml" xmlns:wp14="http://schemas.microsoft.com/office/word/2010/wordprocessingDrawing" xmlns:wp="http://schemas.openxmlformats.org/drawingml/2006/wordprocessingDrawing" xmlns:w10="urn:schemas-microsoft-com:office:word" xmlns:w="http://schemas.openxmlformats.org/wordprocessingml/2006/main" xmlns:w14="http://schemas.microsoft.com/office/word/2010/wordml" xmlns:w15="http://schemas.microsoft.com/office/word/2012/wordml" xmlns:w16cid="http://schemas.microsoft.com/office/word/2016/wordml/cid" xmlns:w16se="http://schemas.microsoft.com/office/word/2015/wordml/symex" xmlns:wpg="http://schemas.microsoft.com/office/word/2010/wordprocessingGroup" xmlns:wpi="http://schemas.microsoft.com/office/word/2010/wordprocessingInk" xmlns:wne="http://schemas.microsoft.com/office/word/2006/wordml" xmlns:wps="http://schemas.microsoft.com/office/word/2010/wordprocessingShape" mc:Ignorable="w14 w15 w16se w16cid wp14">
   <w:p>
     <w:pPr>
@@ -12193,6 +12181,16 @@
 </w:ftr>
 </file>
 
+<file path=word/footer3.xml><?xml version="1.0" encoding="utf-8"?>
+<w:ftr xmlns:wpc="http://schemas.microsoft.com/office/word/2010/wordprocessingCanvas" xmlns:cx="http://schemas.microsoft.com/office/drawing/2014/chartex" xmlns:cx1="http://schemas.microsoft.com/office/drawing/2015/9/8/chartex" xmlns:cx2="http://schemas.microsoft.com/office/drawing/2015/10/21/chartex" xmlns:cx3="http://schemas.microsoft.com/office/drawing/2016/5/9/chartex" xmlns:cx4="http://schemas.microsoft.com/office/drawing/2016/5/10/chartex" xmlns:cx5="http://schemas.microsoft.com/office/drawing/2016/5/11/chartex" xmlns:cx6="http://schemas.microsoft.com/office/drawing/2016/5/12/chartex" xmlns:cx7="http://schemas.microsoft.com/office/drawing/2016/5/13/chartex" xmlns:cx8="http://schemas.microsoft.com/office/drawing/2016/5/14/chartex" xmlns:mc="http://schemas.openxmlformats.org/markup-compatibility/2006" xmlns:aink="http://schemas.microsoft.com/office/drawing/2016/ink" xmlns:am3d="http://schemas.microsoft.com/office/drawing/2017/model3d" xmlns:o="urn:schemas-microsoft-com:office:office" xmlns:r="http://schemas.openxmlformats.org/officeDocument/2006/relationships" xmlns:m="http://schemas.openxmlformats.org/officeDocument/2006/math" xmlns:v="urn:schemas-microsoft-com:vml" xmlns:wp14="http://schemas.microsoft.com/office/word/2010/wordprocessingDrawing" xmlns:wp="http://schemas.openxmlformats.org/drawingml/2006/wordprocessingDrawing" xmlns:w10="urn:schemas-microsoft-com:office:word" xmlns:w="http://schemas.openxmlformats.org/wordprocessingml/2006/main" xmlns:w14="http://schemas.microsoft.com/office/word/2010/wordml" xmlns:w15="http://schemas.microsoft.com/office/word/2012/wordml" xmlns:w16cid="http://schemas.microsoft.com/office/word/2016/wordml/cid" xmlns:w16se="http://schemas.microsoft.com/office/word/2015/wordml/symex" xmlns:wpg="http://schemas.microsoft.com/office/word/2010/wordprocessingGroup" xmlns:wpi="http://schemas.microsoft.com/office/word/2010/wordprocessingInk" xmlns:wne="http://schemas.microsoft.com/office/word/2006/wordml" xmlns:wps="http://schemas.microsoft.com/office/word/2010/wordprocessingShape" mc:Ignorable="w14 w15 w16se w16cid wp14">
+  <w:p>
+    <w:pPr>
+      <w:pStyle w:val="Piedepgina"/>
+    </w:pPr>
+  </w:p>
+</w:ftr>
+</file>
+
 <file path=word/footnotes.xml><?xml version="1.0" encoding="utf-8"?>
 <w:footnotes xmlns:wpc="http://schemas.microsoft.com/office/word/2010/wordprocessingCanvas" xmlns:cx="http://schemas.microsoft.com/office/drawing/2014/chartex" xmlns:cx1="http://schemas.microsoft.com/office/drawing/2015/9/8/chartex" xmlns:cx2="http://schemas.microsoft.com/office/drawing/2015/10/21/chartex" xmlns:cx3="http://schemas.microsoft.com/office/drawing/2016/5/9/chartex" xmlns:cx4="http://schemas.microsoft.com/office/drawing/2016/5/10/chartex" xmlns:cx5="http://schemas.microsoft.com/office/drawing/2016/5/11/chartex" xmlns:cx6="http://schemas.microsoft.com/office/drawing/2016/5/12/chartex" xmlns:cx7="http://schemas.microsoft.com/office/drawing/2016/5/13/chartex" xmlns:cx8="http://schemas.microsoft.com/office/drawing/2016/5/14/chartex" xmlns:mc="http://schemas.openxmlformats.org/markup-compatibility/2006" xmlns:aink="http://schemas.microsoft.com/office/drawing/2016/ink" xmlns:am3d="http://schemas.microsoft.com/office/drawing/2017/model3d" xmlns:o="urn:schemas-microsoft-com:office:office" xmlns:r="http://schemas.openxmlformats.org/officeDocument/2006/relationships" xmlns:m="http://schemas.openxmlformats.org/officeDocument/2006/math" xmlns:v="urn:schemas-microsoft-com:vml" xmlns:wp14="http://schemas.microsoft.com/office/word/2010/wordprocessingDrawing" xmlns:wp="http://schemas.openxmlformats.org/drawingml/2006/wordprocessingDrawing" xmlns:w10="urn:schemas-microsoft-com:office:word" xmlns:w="http://schemas.openxmlformats.org/wordprocessingml/2006/main" xmlns:w14="http://schemas.microsoft.com/office/word/2010/wordml" xmlns:w15="http://schemas.microsoft.com/office/word/2012/wordml" xmlns:w16cid="http://schemas.microsoft.com/office/word/2016/wordml/cid" xmlns:w16se="http://schemas.microsoft.com/office/word/2015/wordml/symex" xmlns:wpg="http://schemas.microsoft.com/office/word/2010/wordprocessingGroup" xmlns:wpi="http://schemas.microsoft.com/office/word/2010/wordprocessingInk" xmlns:wne="http://schemas.microsoft.com/office/word/2006/wordml" xmlns:wps="http://schemas.microsoft.com/office/word/2010/wordprocessingShape" mc:Ignorable="w14 w15 w16se w16cid wp14">
   <w:footnote w:type="separator" w:id="-1">
@@ -12219,6 +12217,16 @@
 </file>
 
 <file path=word/header1.xml><?xml version="1.0" encoding="utf-8"?>
+<w:hdr xmlns:wpc="http://schemas.microsoft.com/office/word/2010/wordprocessingCanvas" xmlns:cx="http://schemas.microsoft.com/office/drawing/2014/chartex" xmlns:cx1="http://schemas.microsoft.com/office/drawing/2015/9/8/chartex" xmlns:cx2="http://schemas.microsoft.com/office/drawing/2015/10/21/chartex" xmlns:cx3="http://schemas.microsoft.com/office/drawing/2016/5/9/chartex" xmlns:cx4="http://schemas.microsoft.com/office/drawing/2016/5/10/chartex" xmlns:cx5="http://schemas.microsoft.com/office/drawing/2016/5/11/chartex" xmlns:cx6="http://schemas.microsoft.com/office/drawing/2016/5/12/chartex" xmlns:cx7="http://schemas.microsoft.com/office/drawing/2016/5/13/chartex" xmlns:cx8="http://schemas.microsoft.com/office/drawing/2016/5/14/chartex" xmlns:mc="http://schemas.openxmlformats.org/markup-compatibility/2006" xmlns:aink="http://schemas.microsoft.com/office/drawing/2016/ink" xmlns:am3d="http://schemas.microsoft.com/office/drawing/2017/model3d" xmlns:o="urn:schemas-microsoft-com:office:office" xmlns:r="http://schemas.openxmlformats.org/officeDocument/2006/relationships" xmlns:m="http://schemas.openxmlformats.org/officeDocument/2006/math" xmlns:v="urn:schemas-microsoft-com:vml" xmlns:wp14="http://schemas.microsoft.com/office/word/2010/wordprocessingDrawing" xmlns:wp="http://schemas.openxmlformats.org/drawingml/2006/wordprocessingDrawing" xmlns:w10="urn:schemas-microsoft-com:office:word" xmlns:w="http://schemas.openxmlformats.org/wordprocessingml/2006/main" xmlns:w14="http://schemas.microsoft.com/office/word/2010/wordml" xmlns:w15="http://schemas.microsoft.com/office/word/2012/wordml" xmlns:w16cid="http://schemas.microsoft.com/office/word/2016/wordml/cid" xmlns:w16se="http://schemas.microsoft.com/office/word/2015/wordml/symex" xmlns:wpg="http://schemas.microsoft.com/office/word/2010/wordprocessingGroup" xmlns:wpi="http://schemas.microsoft.com/office/word/2010/wordprocessingInk" xmlns:wne="http://schemas.microsoft.com/office/word/2006/wordml" xmlns:wps="http://schemas.microsoft.com/office/word/2010/wordprocessingShape" mc:Ignorable="w14 w15 w16se w16cid wp14">
+  <w:p>
+    <w:pPr>
+      <w:pStyle w:val="Encabezado"/>
+    </w:pPr>
+  </w:p>
+</w:hdr>
+</file>
+
+<file path=word/header2.xml><?xml version="1.0" encoding="utf-8"?>
 <w:hdr xmlns:wpc="http://schemas.microsoft.com/office/word/2010/wordprocessingCanvas" xmlns:cx="http://schemas.microsoft.com/office/drawing/2014/chartex" xmlns:cx1="http://schemas.microsoft.com/office/drawing/2015/9/8/chartex" xmlns:cx2="http://schemas.microsoft.com/office/drawing/2015/10/21/chartex" xmlns:cx3="http://schemas.microsoft.com/office/drawing/2016/5/9/chartex" xmlns:cx4="http://schemas.microsoft.com/office/drawing/2016/5/10/chartex" xmlns:cx5="http://schemas.microsoft.com/office/drawing/2016/5/11/chartex" xmlns:cx6="http://schemas.microsoft.com/office/drawing/2016/5/12/chartex" xmlns:cx7="http://schemas.microsoft.com/office/drawing/2016/5/13/chartex" xmlns:cx8="http://schemas.microsoft.com/office/drawing/2016/5/14/chartex" xmlns:mc="http://schemas.openxmlformats.org/markup-compatibility/2006" xmlns:aink="http://schemas.microsoft.com/office/drawing/2016/ink" xmlns:am3d="http://schemas.microsoft.com/office/drawing/2017/model3d" xmlns:o="urn:schemas-microsoft-com:office:office" xmlns:r="http://schemas.openxmlformats.org/officeDocument/2006/relationships" xmlns:m="http://schemas.openxmlformats.org/officeDocument/2006/math" xmlns:v="urn:schemas-microsoft-com:vml" xmlns:wp14="http://schemas.microsoft.com/office/word/2010/wordprocessingDrawing" xmlns:wp="http://schemas.openxmlformats.org/drawingml/2006/wordprocessingDrawing" xmlns:w10="urn:schemas-microsoft-com:office:word" xmlns:w="http://schemas.openxmlformats.org/wordprocessingml/2006/main" xmlns:w14="http://schemas.microsoft.com/office/word/2010/wordml" xmlns:w15="http://schemas.microsoft.com/office/word/2012/wordml" xmlns:w16cid="http://schemas.microsoft.com/office/word/2016/wordml/cid" xmlns:w16se="http://schemas.microsoft.com/office/word/2015/wordml/symex" xmlns:wpg="http://schemas.microsoft.com/office/word/2010/wordprocessingGroup" xmlns:wpi="http://schemas.microsoft.com/office/word/2010/wordprocessingInk" xmlns:wne="http://schemas.microsoft.com/office/word/2006/wordml" xmlns:wps="http://schemas.microsoft.com/office/word/2010/wordprocessingShape" mc:Ignorable="w14 w15 w16se w16cid wp14">
   <w:p>
     <w:pPr>
@@ -12265,6 +12273,7 @@
               <w:between w:val="nil"/>
             </w:pBdr>
           </w:pPr>
+          <w:bookmarkStart w:id="0" w:name="_GoBack"/>
           <w:r>
             <w:rPr>
               <w:noProof/>
@@ -12367,6 +12376,7 @@
       </w:tc>
     </w:tr>
   </w:tbl>
+  <w:bookmarkEnd w:id="0"/>
   <w:p>
     <w:pPr>
       <w:pBdr>
@@ -12390,6 +12400,16 @@
       </w:rPr>
       <w:t xml:space="preserve">    </w:t>
     </w:r>
+  </w:p>
+</w:hdr>
+</file>
+
+<file path=word/header3.xml><?xml version="1.0" encoding="utf-8"?>
+<w:hdr xmlns:wpc="http://schemas.microsoft.com/office/word/2010/wordprocessingCanvas" xmlns:cx="http://schemas.microsoft.com/office/drawing/2014/chartex" xmlns:cx1="http://schemas.microsoft.com/office/drawing/2015/9/8/chartex" xmlns:cx2="http://schemas.microsoft.com/office/drawing/2015/10/21/chartex" xmlns:cx3="http://schemas.microsoft.com/office/drawing/2016/5/9/chartex" xmlns:cx4="http://schemas.microsoft.com/office/drawing/2016/5/10/chartex" xmlns:cx5="http://schemas.microsoft.com/office/drawing/2016/5/11/chartex" xmlns:cx6="http://schemas.microsoft.com/office/drawing/2016/5/12/chartex" xmlns:cx7="http://schemas.microsoft.com/office/drawing/2016/5/13/chartex" xmlns:cx8="http://schemas.microsoft.com/office/drawing/2016/5/14/chartex" xmlns:mc="http://schemas.openxmlformats.org/markup-compatibility/2006" xmlns:aink="http://schemas.microsoft.com/office/drawing/2016/ink" xmlns:am3d="http://schemas.microsoft.com/office/drawing/2017/model3d" xmlns:o="urn:schemas-microsoft-com:office:office" xmlns:r="http://schemas.openxmlformats.org/officeDocument/2006/relationships" xmlns:m="http://schemas.openxmlformats.org/officeDocument/2006/math" xmlns:v="urn:schemas-microsoft-com:vml" xmlns:wp14="http://schemas.microsoft.com/office/word/2010/wordprocessingDrawing" xmlns:wp="http://schemas.openxmlformats.org/drawingml/2006/wordprocessingDrawing" xmlns:w10="urn:schemas-microsoft-com:office:word" xmlns:w="http://schemas.openxmlformats.org/wordprocessingml/2006/main" xmlns:w14="http://schemas.microsoft.com/office/word/2010/wordml" xmlns:w15="http://schemas.microsoft.com/office/word/2012/wordml" xmlns:w16cid="http://schemas.microsoft.com/office/word/2016/wordml/cid" xmlns:w16se="http://schemas.microsoft.com/office/word/2015/wordml/symex" xmlns:wpg="http://schemas.microsoft.com/office/word/2010/wordprocessingGroup" xmlns:wpi="http://schemas.microsoft.com/office/word/2010/wordprocessingInk" xmlns:wne="http://schemas.microsoft.com/office/word/2006/wordml" xmlns:wps="http://schemas.microsoft.com/office/word/2010/wordprocessingShape" mc:Ignorable="w14 w15 w16se w16cid wp14">
+  <w:p>
+    <w:pPr>
+      <w:pStyle w:val="Encabezado"/>
+    </w:pPr>
   </w:p>
 </w:hdr>
 </file>
@@ -15067,7 +15087,7 @@
 </file>
 
 <file path=customXml/itemProps1.xml><?xml version="1.0" encoding="utf-8"?>
-<ds:datastoreItem xmlns:ds="http://schemas.openxmlformats.org/officeDocument/2006/customXml" ds:itemID="{CB92E987-F261-4A57-8B6A-620E484907DD}">
+<ds:datastoreItem xmlns:ds="http://schemas.openxmlformats.org/officeDocument/2006/customXml" ds:itemID="{AF79D2D7-DF43-4709-BF92-167471C611AE}">
   <ds:schemaRefs>
     <ds:schemaRef ds:uri="http://schemas.openxmlformats.org/officeDocument/2006/bibliography"/>
   </ds:schemaRefs>

</xml_diff>

<commit_message>
Add the final method of the contract
</commit_message>
<xml_diff>
--- a/docs/Enunciado lab 33 (Reparado).docx
+++ b/docs/Enunciado lab 33 (Reparado).docx
@@ -12019,9 +12019,11 @@
           <w:rPr>
             <w:rStyle w:val="Hipervnculo"/>
           </w:rPr>
-          <w:t>https://github.com/JuanJoseRestrepo/Mi-peque-a-Mascota-Lab3</w:t>
+          <w:t>https://github.com/JuanJoseRestrepo/my-little-pet</w:t>
         </w:r>
       </w:hyperlink>
+      <w:bookmarkStart w:id="0" w:name="_GoBack"/>
+      <w:bookmarkEnd w:id="0"/>
     </w:p>
     <w:sectPr>
       <w:headerReference w:type="even" r:id="rId12"/>
@@ -12273,7 +12275,6 @@
               <w:between w:val="nil"/>
             </w:pBdr>
           </w:pPr>
-          <w:bookmarkStart w:id="0" w:name="_GoBack"/>
           <w:r>
             <w:rPr>
               <w:noProof/>
@@ -12376,7 +12377,6 @@
       </w:tc>
     </w:tr>
   </w:tbl>
-  <w:bookmarkEnd w:id="0"/>
   <w:p>
     <w:pPr>
       <w:pBdr>
@@ -14063,7 +14063,7 @@
       </w:pPr>
     </w:pPrDefault>
   </w:docDefaults>
-  <w:latentStyles w:defLockedState="0" w:defUIPriority="99" w:defSemiHidden="0" w:defUnhideWhenUsed="0" w:defQFormat="0" w:count="375">
+  <w:latentStyles w:defLockedState="0" w:defUIPriority="99" w:defSemiHidden="0" w:defUnhideWhenUsed="0" w:defQFormat="0" w:count="376">
     <w:lsdException w:name="Normal" w:uiPriority="0" w:qFormat="1"/>
     <w:lsdException w:name="heading 1" w:uiPriority="9" w:qFormat="1"/>
     <w:lsdException w:name="heading 2" w:semiHidden="1" w:uiPriority="9" w:unhideWhenUsed="1" w:qFormat="1"/>
@@ -14169,7 +14169,6 @@
     <w:lsdException w:name="HTML Sample" w:semiHidden="1" w:unhideWhenUsed="1"/>
     <w:lsdException w:name="HTML Typewriter" w:semiHidden="1" w:unhideWhenUsed="1"/>
     <w:lsdException w:name="HTML Variable" w:semiHidden="1" w:unhideWhenUsed="1"/>
-    <w:lsdException w:name="Normal Table" w:semiHidden="1" w:unhideWhenUsed="1"/>
     <w:lsdException w:name="annotation subject" w:semiHidden="1" w:unhideWhenUsed="1"/>
     <w:lsdException w:name="No List" w:semiHidden="1" w:unhideWhenUsed="1"/>
     <w:lsdException w:name="Outline List 1" w:semiHidden="1" w:unhideWhenUsed="1"/>
@@ -14216,10 +14215,8 @@
     <w:lsdException w:name="Table Subtle 2" w:semiHidden="1" w:unhideWhenUsed="1"/>
     <w:lsdException w:name="Table Web 1" w:semiHidden="1" w:unhideWhenUsed="1"/>
     <w:lsdException w:name="Table Web 2" w:semiHidden="1" w:unhideWhenUsed="1"/>
-    <w:lsdException w:name="Table Web 3" w:semiHidden="1" w:unhideWhenUsed="1"/>
     <w:lsdException w:name="Balloon Text" w:semiHidden="1" w:unhideWhenUsed="1"/>
     <w:lsdException w:name="Table Grid" w:uiPriority="39"/>
-    <w:lsdException w:name="Table Theme" w:semiHidden="1" w:unhideWhenUsed="1"/>
     <w:lsdException w:name="Placeholder Text" w:semiHidden="1"/>
     <w:lsdException w:name="No Spacing" w:uiPriority="1" w:qFormat="1"/>
     <w:lsdException w:name="Light Shading" w:uiPriority="60"/>
@@ -14439,6 +14436,7 @@
     <w:lsdException w:name="Smart Hyperlink" w:semiHidden="1" w:unhideWhenUsed="1"/>
     <w:lsdException w:name="Hashtag" w:semiHidden="1" w:unhideWhenUsed="1"/>
     <w:lsdException w:name="Unresolved Mention" w:semiHidden="1" w:unhideWhenUsed="1"/>
+    <w:lsdException w:name="Smart Link" w:semiHidden="1" w:unhideWhenUsed="1"/>
   </w:latentStyles>
   <w:style w:type="paragraph" w:default="1" w:styleId="Normal">
     <w:name w:val="Normal"/>
@@ -15087,7 +15085,7 @@
 </file>
 
 <file path=customXml/itemProps1.xml><?xml version="1.0" encoding="utf-8"?>
-<ds:datastoreItem xmlns:ds="http://schemas.openxmlformats.org/officeDocument/2006/customXml" ds:itemID="{AF79D2D7-DF43-4709-BF92-167471C611AE}">
+<ds:datastoreItem xmlns:ds="http://schemas.openxmlformats.org/officeDocument/2006/customXml" ds:itemID="{0C2D8AA9-A02D-4E35-940F-65B570A48CAE}">
   <ds:schemaRefs>
     <ds:schemaRef ds:uri="http://schemas.openxmlformats.org/officeDocument/2006/bibliography"/>
   </ds:schemaRefs>

</xml_diff>